<commit_message>
Commit Report 2 of AnhLT
</commit_message>
<xml_diff>
--- a/document/Report/Report 2_Demo1.docx
+++ b/document/Report/Report 2_Demo1.docx
@@ -16,6 +16,7 @@
           <w:rFonts w:ascii="Cambria" w:hAnsi="Cambria"/>
           <w:b/>
           <w:noProof/>
+          <w:lang w:eastAsia="ja-JP"/>
         </w:rPr>
         <w:drawing>
           <wp:anchor distT="0" distB="0" distL="114300" distR="114300" simplePos="0" relativeHeight="251659264" behindDoc="1" locked="0" layoutInCell="1" allowOverlap="1" wp14:anchorId="3D8DE7D1" wp14:editId="08030D41">
@@ -398,7 +399,25 @@
                 <w:sz w:val="24"/>
                 <w:szCs w:val="24"/>
               </w:rPr>
-              <w:t>Ha Chi Danh – Team Member - 60431</w:t>
+              <w:t xml:space="preserve">Ha Chi </w:t>
+            </w:r>
+            <w:proofErr w:type="spellStart"/>
+            <w:r>
+              <w:rPr>
+                <w:rFonts w:ascii="Cambria" w:hAnsi="Cambria"/>
+                <w:sz w:val="24"/>
+                <w:szCs w:val="24"/>
+              </w:rPr>
+              <w:t>Danh</w:t>
+            </w:r>
+            <w:proofErr w:type="spellEnd"/>
+            <w:r>
+              <w:rPr>
+                <w:rFonts w:ascii="Cambria" w:hAnsi="Cambria"/>
+                <w:sz w:val="24"/>
+                <w:szCs w:val="24"/>
+              </w:rPr>
+              <w:t xml:space="preserve"> – Team Member - 60431</w:t>
             </w:r>
           </w:p>
         </w:tc>
@@ -450,8 +469,54 @@
                 <w:sz w:val="24"/>
                 <w:szCs w:val="24"/>
               </w:rPr>
-              <w:t>Mr. Kieu Trong Khanh</w:t>
-            </w:r>
+              <w:t xml:space="preserve">Mr. </w:t>
+            </w:r>
+            <w:proofErr w:type="spellStart"/>
+            <w:r>
+              <w:rPr>
+                <w:rFonts w:ascii="Cambria" w:hAnsi="Cambria"/>
+                <w:sz w:val="24"/>
+                <w:szCs w:val="24"/>
+              </w:rPr>
+              <w:t>Kieu</w:t>
+            </w:r>
+            <w:proofErr w:type="spellEnd"/>
+            <w:r>
+              <w:rPr>
+                <w:rFonts w:ascii="Cambria" w:hAnsi="Cambria"/>
+                <w:sz w:val="24"/>
+                <w:szCs w:val="24"/>
+              </w:rPr>
+              <w:t xml:space="preserve"> </w:t>
+            </w:r>
+            <w:proofErr w:type="spellStart"/>
+            <w:r>
+              <w:rPr>
+                <w:rFonts w:ascii="Cambria" w:hAnsi="Cambria"/>
+                <w:sz w:val="24"/>
+                <w:szCs w:val="24"/>
+              </w:rPr>
+              <w:t>Trong</w:t>
+            </w:r>
+            <w:proofErr w:type="spellEnd"/>
+            <w:r>
+              <w:rPr>
+                <w:rFonts w:ascii="Cambria" w:hAnsi="Cambria"/>
+                <w:sz w:val="24"/>
+                <w:szCs w:val="24"/>
+              </w:rPr>
+              <w:t xml:space="preserve"> </w:t>
+            </w:r>
+            <w:proofErr w:type="spellStart"/>
+            <w:r>
+              <w:rPr>
+                <w:rFonts w:ascii="Cambria" w:hAnsi="Cambria"/>
+                <w:sz w:val="24"/>
+                <w:szCs w:val="24"/>
+              </w:rPr>
+              <w:t>Khanh</w:t>
+            </w:r>
+            <w:proofErr w:type="spellEnd"/>
           </w:p>
         </w:tc>
       </w:tr>
@@ -754,7 +819,49 @@
         <w:rPr>
           <w:rFonts w:ascii="Cambria" w:hAnsi="Cambria"/>
         </w:rPr>
-        <w:t>Special thanks should be given to Mr.Kiều Trọng Khánh, our research supervisor for his professional guidance and the useful, constructive recommendations throughout the course of this project.</w:t>
+        <w:t xml:space="preserve">Special thanks should be given to </w:t>
+      </w:r>
+      <w:proofErr w:type="spellStart"/>
+      <w:r>
+        <w:rPr>
+          <w:rFonts w:ascii="Cambria" w:hAnsi="Cambria"/>
+        </w:rPr>
+        <w:t>Mr.Kiều</w:t>
+      </w:r>
+      <w:proofErr w:type="spellEnd"/>
+      <w:r>
+        <w:rPr>
+          <w:rFonts w:ascii="Cambria" w:hAnsi="Cambria"/>
+        </w:rPr>
+        <w:t xml:space="preserve"> </w:t>
+      </w:r>
+      <w:proofErr w:type="spellStart"/>
+      <w:r>
+        <w:rPr>
+          <w:rFonts w:ascii="Cambria" w:hAnsi="Cambria"/>
+        </w:rPr>
+        <w:t>Trọng</w:t>
+      </w:r>
+      <w:proofErr w:type="spellEnd"/>
+      <w:r>
+        <w:rPr>
+          <w:rFonts w:ascii="Cambria" w:hAnsi="Cambria"/>
+        </w:rPr>
+        <w:t xml:space="preserve"> </w:t>
+      </w:r>
+      <w:proofErr w:type="spellStart"/>
+      <w:r>
+        <w:rPr>
+          <w:rFonts w:ascii="Cambria" w:hAnsi="Cambria"/>
+        </w:rPr>
+        <w:t>Khánh</w:t>
+      </w:r>
+      <w:proofErr w:type="spellEnd"/>
+      <w:r>
+        <w:rPr>
+          <w:rFonts w:ascii="Cambria" w:hAnsi="Cambria"/>
+        </w:rPr>
+        <w:t>, our research supervisor for his professional guidance and the useful, constructive recommendations throughout the course of this project.</w:t>
       </w:r>
       <w:r>
         <w:rPr>
@@ -3318,7 +3425,15 @@
         <w:t>is suitable for users</w:t>
       </w:r>
       <w:r>
-        <w:t>, etc…</w:t>
+        <w:t xml:space="preserve">, </w:t>
+      </w:r>
+      <w:proofErr w:type="spellStart"/>
+      <w:r>
+        <w:t>etc</w:t>
+      </w:r>
+      <w:proofErr w:type="spellEnd"/>
+      <w:r>
+        <w:t>…</w:t>
       </w:r>
       <w:r>
         <w:t xml:space="preserve"> </w:t>
@@ -3400,7 +3515,21 @@
         <w:rPr>
           <w:bCs/>
         </w:rPr>
-        <w:t>Normal E-commerce websites (thegioididong.com, vienthonga.com, dienmay.com, etc…): They have some functions that let people search and see details of each product. But all that products are had in their website and we can’t compare them with another website. They show all text details, it is too difficult for</w:t>
+        <w:t xml:space="preserve">Normal E-commerce websites (thegioididong.com, vienthonga.com, dienmay.com, </w:t>
+      </w:r>
+      <w:proofErr w:type="spellStart"/>
+      <w:r>
+        <w:rPr>
+          <w:bCs/>
+        </w:rPr>
+        <w:t>etc</w:t>
+      </w:r>
+      <w:proofErr w:type="spellEnd"/>
+      <w:r>
+        <w:rPr>
+          <w:bCs/>
+        </w:rPr>
+        <w:t>…): They have some functions that let people search and see details of each product. But all that products are had in their website and we can’t compare them with another website. They show all text details, it is too difficult for</w:t>
       </w:r>
       <w:r>
         <w:rPr>
@@ -3426,7 +3555,21 @@
         <w:rPr>
           <w:bCs/>
         </w:rPr>
-        <w:t>Especial compare websites (compare.vn, websosanh.vn, sosanh.vn, etc…): They provide functions that let users add 2 or more in order to make them see details of products easily. They collect data from another website, so that make users see more details of product then a normal e-commerce websites. But they still have no any especial search and compare functions.</w:t>
+        <w:t xml:space="preserve">Especial compare websites (compare.vn, websosanh.vn, sosanh.vn, </w:t>
+      </w:r>
+      <w:proofErr w:type="spellStart"/>
+      <w:r>
+        <w:rPr>
+          <w:bCs/>
+        </w:rPr>
+        <w:t>etc</w:t>
+      </w:r>
+      <w:proofErr w:type="spellEnd"/>
+      <w:r>
+        <w:rPr>
+          <w:bCs/>
+        </w:rPr>
+        <w:t>…): They provide functions that let users add 2 or more in order to make them see details of products easily. They collect data from another website, so that make users see more details of product then a normal e-commerce websites. But they still have no any especial search and compare functions.</w:t>
       </w:r>
     </w:p>
     <w:p>
@@ -3451,7 +3594,21 @@
         <w:rPr>
           <w:bCs/>
         </w:rPr>
-        <w:t>The system is intended for users to make decisions about set of computer products that they want to buy. The system must to manage products, users, etc… In detail, the system will enable following function</w:t>
+        <w:t xml:space="preserve">The system is intended for users to make decisions about set of computer products that they want to buy. The system must to manage products, users, </w:t>
+      </w:r>
+      <w:proofErr w:type="spellStart"/>
+      <w:r>
+        <w:rPr>
+          <w:bCs/>
+        </w:rPr>
+        <w:t>etc</w:t>
+      </w:r>
+      <w:proofErr w:type="spellEnd"/>
+      <w:r>
+        <w:rPr>
+          <w:bCs/>
+        </w:rPr>
+        <w:t>… In detail, the system will enable following function</w:t>
       </w:r>
       <w:r>
         <w:rPr>
@@ -3725,7 +3882,16 @@
           <w:bCs/>
           <w:szCs w:val="32"/>
         </w:rPr>
-        <w:t xml:space="preserve"> your expense</w:t>
+        <w:t xml:space="preserve"> y</w:t>
+      </w:r>
+      <w:bookmarkStart w:id="11" w:name="_GoBack"/>
+      <w:bookmarkEnd w:id="11"/>
+      <w:r>
+        <w:rPr>
+          <w:bCs/>
+          <w:szCs w:val="32"/>
+        </w:rPr>
+        <w:t>our expense</w:t>
       </w:r>
       <w:r>
         <w:rPr>
@@ -4077,8 +4243,9 @@
                 <w:sz w:val="23"/>
                 <w:szCs w:val="23"/>
               </w:rPr>
-              <w:t>Cable, Wifi</w:t>
-            </w:r>
+              <w:t xml:space="preserve">Cable, </w:t>
+            </w:r>
+            <w:proofErr w:type="spellStart"/>
             <w:r>
               <w:rPr>
                 <w:rFonts w:ascii="Cambria" w:hAnsi="Cambria" w:cs="Cambria"/>
@@ -4086,6 +4253,16 @@
                 <w:sz w:val="23"/>
                 <w:szCs w:val="23"/>
               </w:rPr>
+              <w:t>Wifi</w:t>
+            </w:r>
+            <w:proofErr w:type="spellEnd"/>
+            <w:r>
+              <w:rPr>
+                <w:rFonts w:ascii="Cambria" w:hAnsi="Cambria" w:cs="Cambria"/>
+                <w:color w:val="000000"/>
+                <w:sz w:val="23"/>
+                <w:szCs w:val="23"/>
+              </w:rPr>
               <w:t xml:space="preserve"> (4 Mbps)</w:t>
             </w:r>
           </w:p>
@@ -4114,8 +4291,19 @@
                 <w:sz w:val="23"/>
                 <w:szCs w:val="23"/>
               </w:rPr>
-              <w:t>Cable, Wifi</w:t>
-            </w:r>
+              <w:t xml:space="preserve">Cable, </w:t>
+            </w:r>
+            <w:proofErr w:type="spellStart"/>
+            <w:r>
+              <w:rPr>
+                <w:rFonts w:ascii="Cambria" w:hAnsi="Cambria" w:cs="Cambria"/>
+                <w:color w:val="000000"/>
+                <w:sz w:val="23"/>
+                <w:szCs w:val="23"/>
+              </w:rPr>
+              <w:t>Wifi</w:t>
+            </w:r>
+            <w:proofErr w:type="spellEnd"/>
             <w:r>
               <w:rPr>
                 <w:rFonts w:ascii="Cambria" w:hAnsi="Cambria" w:cs="Cambria"/>
@@ -4417,7 +4605,7 @@
           <w:szCs w:val="24"/>
         </w:rPr>
       </w:pPr>
-      <w:bookmarkStart w:id="11" w:name="_Toc377250806"/>
+      <w:bookmarkStart w:id="12" w:name="_Toc377250806"/>
       <w:r>
         <w:rPr>
           <w:color w:val="auto"/>
@@ -4483,7 +4671,7 @@
         </w:rPr>
         <w:t xml:space="preserve"> Hardware Requirement for Server</w:t>
       </w:r>
-      <w:bookmarkEnd w:id="11"/>
+      <w:bookmarkEnd w:id="12"/>
     </w:p>
     <w:p>
       <w:pPr>
@@ -4565,8 +4753,13 @@
         <w:ind w:left="1890"/>
         <w:jc w:val="both"/>
       </w:pPr>
-      <w:r>
-        <w:t>StarUML: used to create models and diagrams</w:t>
+      <w:proofErr w:type="spellStart"/>
+      <w:r>
+        <w:t>StarUML</w:t>
+      </w:r>
+      <w:proofErr w:type="spellEnd"/>
+      <w:r>
+        <w:t>: used to create models and diagrams</w:t>
       </w:r>
       <w:r>
         <w:t>.</w:t>
@@ -4620,7 +4813,15 @@
         <w:jc w:val="both"/>
       </w:pPr>
       <w:r>
-        <w:t>Google Code &amp; TortoiseSVN: used for source control.</w:t>
+        <w:t xml:space="preserve">Google Code &amp; </w:t>
+      </w:r>
+      <w:proofErr w:type="spellStart"/>
+      <w:r>
+        <w:t>TortoiseSVN</w:t>
+      </w:r>
+      <w:proofErr w:type="spellEnd"/>
+      <w:r>
+        <w:t>: used for source control.</w:t>
       </w:r>
     </w:p>
     <w:p>
@@ -4628,11 +4829,11 @@
         <w:pStyle w:val="Heading2"/>
         <w:jc w:val="both"/>
       </w:pPr>
-      <w:bookmarkStart w:id="12" w:name="_Toc388512846"/>
+      <w:bookmarkStart w:id="13" w:name="_Toc388512846"/>
       <w:r>
         <w:t>Project organization</w:t>
       </w:r>
-      <w:bookmarkEnd w:id="12"/>
+      <w:bookmarkEnd w:id="13"/>
       <w:r>
         <w:t xml:space="preserve"> </w:t>
       </w:r>
@@ -4645,11 +4846,11 @@
       <w:r>
         <w:t xml:space="preserve"> </w:t>
       </w:r>
-      <w:bookmarkStart w:id="13" w:name="_Toc388512847"/>
+      <w:bookmarkStart w:id="14" w:name="_Toc388512847"/>
       <w:r>
         <w:t>Software Process Model</w:t>
       </w:r>
-      <w:bookmarkEnd w:id="13"/>
+      <w:bookmarkEnd w:id="14"/>
       <w:r>
         <w:t xml:space="preserve"> </w:t>
       </w:r>
@@ -4693,6 +4894,7 @@
       <w:r>
         <w:rPr>
           <w:noProof/>
+          <w:lang w:eastAsia="ja-JP"/>
         </w:rPr>
         <w:lastRenderedPageBreak/>
         <w:drawing>
@@ -4756,8 +4958,8 @@
           <w:szCs w:val="24"/>
         </w:rPr>
       </w:pPr>
-      <w:bookmarkStart w:id="14" w:name="_Toc366867049"/>
-      <w:bookmarkStart w:id="15" w:name="_Toc377233927"/>
+      <w:bookmarkStart w:id="15" w:name="_Toc366867049"/>
+      <w:bookmarkStart w:id="16" w:name="_Toc377233927"/>
       <w:r>
         <w:rPr>
           <w:color w:val="auto"/>
@@ -4831,8 +5033,8 @@
         </w:rPr>
         <w:t xml:space="preserve"> Development Model</w:t>
       </w:r>
-      <w:bookmarkEnd w:id="14"/>
       <w:bookmarkEnd w:id="15"/>
+      <w:bookmarkEnd w:id="16"/>
     </w:p>
     <w:p>
       <w:pPr>
@@ -4882,11 +5084,11 @@
       <w:r>
         <w:t xml:space="preserve"> </w:t>
       </w:r>
-      <w:bookmarkStart w:id="16" w:name="_Toc388512848"/>
+      <w:bookmarkStart w:id="17" w:name="_Toc388512848"/>
       <w:r>
         <w:t>Roles and responsibilities</w:t>
       </w:r>
-      <w:bookmarkEnd w:id="16"/>
+      <w:bookmarkEnd w:id="17"/>
       <w:r>
         <w:t xml:space="preserve">  </w:t>
       </w:r>
@@ -5039,6 +5241,7 @@
                 <w:szCs w:val="24"/>
               </w:rPr>
             </w:pPr>
+            <w:proofErr w:type="spellStart"/>
             <w:r>
               <w:rPr>
                 <w:rFonts w:ascii="Cambria" w:hAnsi="Cambria"/>
@@ -5061,14 +5264,32 @@
                 <w:sz w:val="24"/>
                 <w:szCs w:val="24"/>
               </w:rPr>
-              <w:t>u Tr</w:t>
-            </w:r>
+              <w:t>u</w:t>
+            </w:r>
+            <w:proofErr w:type="spellEnd"/>
             <w:r>
               <w:rPr>
                 <w:rFonts w:ascii="Cambria" w:hAnsi="Cambria" w:cs="Arial"/>
                 <w:sz w:val="24"/>
                 <w:szCs w:val="24"/>
               </w:rPr>
+              <w:t xml:space="preserve"> </w:t>
+            </w:r>
+            <w:proofErr w:type="spellStart"/>
+            <w:r>
+              <w:rPr>
+                <w:rFonts w:ascii="Cambria" w:hAnsi="Cambria" w:cs="Arial"/>
+                <w:sz w:val="24"/>
+                <w:szCs w:val="24"/>
+              </w:rPr>
+              <w:t>Tr</w:t>
+            </w:r>
+            <w:r>
+              <w:rPr>
+                <w:rFonts w:ascii="Cambria" w:hAnsi="Cambria" w:cs="Arial"/>
+                <w:sz w:val="24"/>
+                <w:szCs w:val="24"/>
+              </w:rPr>
               <w:t>o</w:t>
             </w:r>
             <w:r>
@@ -5077,14 +5298,32 @@
                 <w:sz w:val="24"/>
                 <w:szCs w:val="24"/>
               </w:rPr>
-              <w:t>ng Kh</w:t>
-            </w:r>
+              <w:t>ng</w:t>
+            </w:r>
+            <w:proofErr w:type="spellEnd"/>
             <w:r>
               <w:rPr>
                 <w:rFonts w:ascii="Cambria" w:hAnsi="Cambria" w:cs="Arial"/>
                 <w:sz w:val="24"/>
                 <w:szCs w:val="24"/>
               </w:rPr>
+              <w:t xml:space="preserve"> </w:t>
+            </w:r>
+            <w:proofErr w:type="spellStart"/>
+            <w:r>
+              <w:rPr>
+                <w:rFonts w:ascii="Cambria" w:hAnsi="Cambria" w:cs="Arial"/>
+                <w:sz w:val="24"/>
+                <w:szCs w:val="24"/>
+              </w:rPr>
+              <w:t>Kh</w:t>
+            </w:r>
+            <w:r>
+              <w:rPr>
+                <w:rFonts w:ascii="Cambria" w:hAnsi="Cambria" w:cs="Arial"/>
+                <w:sz w:val="24"/>
+                <w:szCs w:val="24"/>
+              </w:rPr>
               <w:t>a</w:t>
             </w:r>
             <w:r>
@@ -5095,6 +5334,7 @@
               </w:rPr>
               <w:t>nh</w:t>
             </w:r>
+            <w:proofErr w:type="spellEnd"/>
           </w:p>
         </w:tc>
         <w:tc>
@@ -5762,8 +6002,6 @@
               </w:rPr>
               <w:t>Tan L</w:t>
             </w:r>
-            <w:bookmarkStart w:id="17" w:name="_GoBack"/>
-            <w:bookmarkEnd w:id="17"/>
             <w:r>
               <w:rPr>
                 <w:rFonts w:ascii="Cambria" w:hAnsi="Cambria"/>
@@ -6013,8 +6251,18 @@
                 <w:sz w:val="24"/>
                 <w:szCs w:val="24"/>
               </w:rPr>
-              <w:t>Ha Chi Danh</w:t>
-            </w:r>
+              <w:t xml:space="preserve">Ha Chi </w:t>
+            </w:r>
+            <w:proofErr w:type="spellStart"/>
+            <w:r>
+              <w:rPr>
+                <w:rFonts w:ascii="Cambria" w:hAnsi="Cambria"/>
+                <w:sz w:val="24"/>
+                <w:szCs w:val="24"/>
+              </w:rPr>
+              <w:t>Danh</w:t>
+            </w:r>
+            <w:proofErr w:type="spellEnd"/>
           </w:p>
         </w:tc>
         <w:tc>
@@ -8322,6 +8570,7 @@
                 <w:szCs w:val="24"/>
               </w:rPr>
             </w:pPr>
+            <w:proofErr w:type="spellStart"/>
             <w:r>
               <w:rPr>
                 <w:rFonts w:ascii="Cambria" w:hAnsi="Cambria"/>
@@ -8330,14 +8579,34 @@
               </w:rPr>
               <w:t>SangPH</w:t>
             </w:r>
-            <w:r>
-              <w:rPr>
-                <w:rFonts w:ascii="Cambria" w:hAnsi="Cambria"/>
-                <w:sz w:val="24"/>
-                <w:szCs w:val="24"/>
-              </w:rPr>
-              <w:t xml:space="preserve">, VietHT, </w:t>
-            </w:r>
+            <w:proofErr w:type="spellEnd"/>
+            <w:r>
+              <w:rPr>
+                <w:rFonts w:ascii="Cambria" w:hAnsi="Cambria"/>
+                <w:sz w:val="24"/>
+                <w:szCs w:val="24"/>
+              </w:rPr>
+              <w:t xml:space="preserve">, </w:t>
+            </w:r>
+            <w:proofErr w:type="spellStart"/>
+            <w:r>
+              <w:rPr>
+                <w:rFonts w:ascii="Cambria" w:hAnsi="Cambria"/>
+                <w:sz w:val="24"/>
+                <w:szCs w:val="24"/>
+              </w:rPr>
+              <w:t>VietHT</w:t>
+            </w:r>
+            <w:proofErr w:type="spellEnd"/>
+            <w:r>
+              <w:rPr>
+                <w:rFonts w:ascii="Cambria" w:hAnsi="Cambria"/>
+                <w:sz w:val="24"/>
+                <w:szCs w:val="24"/>
+              </w:rPr>
+              <w:t xml:space="preserve">, </w:t>
+            </w:r>
+            <w:proofErr w:type="spellStart"/>
             <w:r>
               <w:rPr>
                 <w:rFonts w:ascii="Cambria" w:hAnsi="Cambria"/>
@@ -8346,6 +8615,7 @@
               </w:rPr>
               <w:t>LenTT</w:t>
             </w:r>
+            <w:proofErr w:type="spellEnd"/>
             <w:r>
               <w:rPr>
                 <w:rFonts w:ascii="Cambria" w:hAnsi="Cambria"/>
@@ -8354,6 +8624,7 @@
               </w:rPr>
               <w:t xml:space="preserve">, </w:t>
             </w:r>
+            <w:proofErr w:type="spellStart"/>
             <w:r>
               <w:rPr>
                 <w:rFonts w:ascii="Cambria" w:hAnsi="Cambria"/>
@@ -8362,6 +8633,7 @@
               </w:rPr>
               <w:t>DanhHC</w:t>
             </w:r>
+            <w:proofErr w:type="spellEnd"/>
           </w:p>
         </w:tc>
       </w:tr>
@@ -8424,6 +8696,7 @@
                 <w:szCs w:val="24"/>
               </w:rPr>
             </w:pPr>
+            <w:proofErr w:type="spellStart"/>
             <w:r>
               <w:rPr>
                 <w:rFonts w:ascii="Cambria" w:hAnsi="Cambria"/>
@@ -8432,6 +8705,7 @@
               </w:rPr>
               <w:t>SangPH</w:t>
             </w:r>
+            <w:proofErr w:type="spellEnd"/>
           </w:p>
         </w:tc>
       </w:tr>
@@ -8494,6 +8768,7 @@
                 <w:szCs w:val="24"/>
               </w:rPr>
             </w:pPr>
+            <w:proofErr w:type="spellStart"/>
             <w:r>
               <w:rPr>
                 <w:rFonts w:ascii="Cambria" w:hAnsi="Cambria"/>
@@ -8502,6 +8777,7 @@
               </w:rPr>
               <w:t>SangPH</w:t>
             </w:r>
+            <w:proofErr w:type="spellEnd"/>
           </w:p>
         </w:tc>
       </w:tr>
@@ -8600,6 +8876,7 @@
                 <w:szCs w:val="24"/>
               </w:rPr>
             </w:pPr>
+            <w:proofErr w:type="spellStart"/>
             <w:r>
               <w:rPr>
                 <w:rFonts w:ascii="Cambria" w:hAnsi="Cambria"/>
@@ -8608,6 +8885,7 @@
               </w:rPr>
               <w:t>SangPH</w:t>
             </w:r>
+            <w:proofErr w:type="spellEnd"/>
           </w:p>
         </w:tc>
       </w:tr>
@@ -8678,6 +8956,7 @@
                 <w:szCs w:val="24"/>
               </w:rPr>
             </w:pPr>
+            <w:proofErr w:type="spellStart"/>
             <w:r>
               <w:rPr>
                 <w:rFonts w:ascii="Cambria" w:hAnsi="Cambria"/>
@@ -8686,6 +8965,7 @@
               </w:rPr>
               <w:t>SangPH</w:t>
             </w:r>
+            <w:proofErr w:type="spellEnd"/>
             <w:r>
               <w:rPr>
                 <w:rFonts w:ascii="Cambria" w:hAnsi="Cambria"/>
@@ -8694,6 +8974,7 @@
               </w:rPr>
               <w:t xml:space="preserve">, </w:t>
             </w:r>
+            <w:proofErr w:type="spellStart"/>
             <w:r>
               <w:rPr>
                 <w:rFonts w:ascii="Cambria" w:hAnsi="Cambria"/>
@@ -8710,6 +8991,7 @@
               </w:rPr>
               <w:t>LenTT</w:t>
             </w:r>
+            <w:proofErr w:type="spellEnd"/>
           </w:p>
         </w:tc>
       </w:tr>
@@ -8781,29 +9063,59 @@
                 <w:szCs w:val="24"/>
               </w:rPr>
             </w:pPr>
-            <w:r>
-              <w:rPr>
-                <w:rFonts w:ascii="Cambria" w:hAnsi="Cambria"/>
-                <w:sz w:val="24"/>
-                <w:szCs w:val="24"/>
-              </w:rPr>
-              <w:t xml:space="preserve">SangPH , </w:t>
-            </w:r>
-            <w:r>
-              <w:rPr>
-                <w:rFonts w:ascii="Cambria" w:hAnsi="Cambria"/>
-                <w:sz w:val="24"/>
-                <w:szCs w:val="24"/>
-              </w:rPr>
-              <w:t xml:space="preserve">VietHT, </w:t>
-            </w:r>
-            <w:r>
-              <w:rPr>
-                <w:rFonts w:ascii="Cambria" w:hAnsi="Cambria"/>
-                <w:sz w:val="24"/>
-                <w:szCs w:val="24"/>
-              </w:rPr>
-              <w:t>DanhHC,</w:t>
+            <w:proofErr w:type="spellStart"/>
+            <w:r>
+              <w:rPr>
+                <w:rFonts w:ascii="Cambria" w:hAnsi="Cambria"/>
+                <w:sz w:val="24"/>
+                <w:szCs w:val="24"/>
+              </w:rPr>
+              <w:t>SangPH</w:t>
+            </w:r>
+            <w:proofErr w:type="spellEnd"/>
+            <w:r>
+              <w:rPr>
+                <w:rFonts w:ascii="Cambria" w:hAnsi="Cambria"/>
+                <w:sz w:val="24"/>
+                <w:szCs w:val="24"/>
+              </w:rPr>
+              <w:t xml:space="preserve"> , </w:t>
+            </w:r>
+            <w:proofErr w:type="spellStart"/>
+            <w:r>
+              <w:rPr>
+                <w:rFonts w:ascii="Cambria" w:hAnsi="Cambria"/>
+                <w:sz w:val="24"/>
+                <w:szCs w:val="24"/>
+              </w:rPr>
+              <w:t>VietHT</w:t>
+            </w:r>
+            <w:proofErr w:type="spellEnd"/>
+            <w:r>
+              <w:rPr>
+                <w:rFonts w:ascii="Cambria" w:hAnsi="Cambria"/>
+                <w:sz w:val="24"/>
+                <w:szCs w:val="24"/>
+              </w:rPr>
+              <w:t xml:space="preserve">, </w:t>
+            </w:r>
+            <w:proofErr w:type="spellStart"/>
+            <w:r>
+              <w:rPr>
+                <w:rFonts w:ascii="Cambria" w:hAnsi="Cambria"/>
+                <w:sz w:val="24"/>
+                <w:szCs w:val="24"/>
+              </w:rPr>
+              <w:t>DanhHC</w:t>
+            </w:r>
+            <w:proofErr w:type="spellEnd"/>
+            <w:r>
+              <w:rPr>
+                <w:rFonts w:ascii="Cambria" w:hAnsi="Cambria"/>
+                <w:sz w:val="24"/>
+                <w:szCs w:val="24"/>
+              </w:rPr>
+              <w:t>,</w:t>
             </w:r>
             <w:r>
               <w:rPr>
@@ -8813,6 +9125,7 @@
               </w:rPr>
               <w:t xml:space="preserve"> </w:t>
             </w:r>
+            <w:proofErr w:type="spellStart"/>
             <w:r>
               <w:rPr>
                 <w:rFonts w:ascii="Cambria" w:hAnsi="Cambria"/>
@@ -8821,6 +9134,7 @@
               </w:rPr>
               <w:t>LenTT</w:t>
             </w:r>
+            <w:proofErr w:type="spellEnd"/>
           </w:p>
         </w:tc>
       </w:tr>
@@ -9049,6 +9363,7 @@
                 <w:szCs w:val="24"/>
               </w:rPr>
             </w:pPr>
+            <w:proofErr w:type="spellStart"/>
             <w:r>
               <w:rPr>
                 <w:rFonts w:ascii="Cambria" w:hAnsi="Cambria"/>
@@ -9057,6 +9372,7 @@
               </w:rPr>
               <w:t>SangPH</w:t>
             </w:r>
+            <w:proofErr w:type="spellEnd"/>
           </w:p>
         </w:tc>
       </w:tr>
@@ -9128,6 +9444,7 @@
                 <w:szCs w:val="24"/>
               </w:rPr>
             </w:pPr>
+            <w:proofErr w:type="spellStart"/>
             <w:r>
               <w:rPr>
                 <w:rFonts w:ascii="Cambria" w:hAnsi="Cambria"/>
@@ -9136,6 +9453,7 @@
               </w:rPr>
               <w:t>SangPH</w:t>
             </w:r>
+            <w:proofErr w:type="spellEnd"/>
           </w:p>
         </w:tc>
       </w:tr>
@@ -9249,6 +9567,7 @@
                 <w:szCs w:val="24"/>
               </w:rPr>
             </w:pPr>
+            <w:proofErr w:type="spellStart"/>
             <w:r>
               <w:rPr>
                 <w:rFonts w:ascii="Cambria" w:hAnsi="Cambria"/>
@@ -9257,6 +9576,7 @@
               </w:rPr>
               <w:t>DanhHC</w:t>
             </w:r>
+            <w:proofErr w:type="spellEnd"/>
           </w:p>
         </w:tc>
       </w:tr>
@@ -9336,6 +9656,7 @@
                 <w:szCs w:val="24"/>
               </w:rPr>
             </w:pPr>
+            <w:proofErr w:type="spellStart"/>
             <w:r>
               <w:rPr>
                 <w:rFonts w:ascii="Cambria" w:hAnsi="Cambria"/>
@@ -9344,6 +9665,7 @@
               </w:rPr>
               <w:t>DanhHC</w:t>
             </w:r>
+            <w:proofErr w:type="spellEnd"/>
             <w:r>
               <w:rPr>
                 <w:rFonts w:ascii="Cambria" w:hAnsi="Cambria"/>
@@ -9352,6 +9674,7 @@
               </w:rPr>
               <w:t xml:space="preserve">, </w:t>
             </w:r>
+            <w:proofErr w:type="spellStart"/>
             <w:r>
               <w:rPr>
                 <w:rFonts w:ascii="Cambria" w:hAnsi="Cambria"/>
@@ -9360,6 +9683,7 @@
               </w:rPr>
               <w:t>LenTT</w:t>
             </w:r>
+            <w:proofErr w:type="spellEnd"/>
           </w:p>
         </w:tc>
       </w:tr>
@@ -9483,6 +9807,7 @@
                 <w:szCs w:val="24"/>
               </w:rPr>
             </w:pPr>
+            <w:proofErr w:type="spellStart"/>
             <w:r>
               <w:rPr>
                 <w:rFonts w:ascii="Cambria" w:hAnsi="Cambria"/>
@@ -9491,14 +9816,34 @@
               </w:rPr>
               <w:t>SangPH</w:t>
             </w:r>
-            <w:r>
-              <w:rPr>
-                <w:rFonts w:ascii="Cambria" w:hAnsi="Cambria"/>
-                <w:sz w:val="24"/>
-                <w:szCs w:val="24"/>
-              </w:rPr>
-              <w:t xml:space="preserve">, VietHT, </w:t>
-            </w:r>
+            <w:proofErr w:type="spellEnd"/>
+            <w:r>
+              <w:rPr>
+                <w:rFonts w:ascii="Cambria" w:hAnsi="Cambria"/>
+                <w:sz w:val="24"/>
+                <w:szCs w:val="24"/>
+              </w:rPr>
+              <w:t xml:space="preserve">, </w:t>
+            </w:r>
+            <w:proofErr w:type="spellStart"/>
+            <w:r>
+              <w:rPr>
+                <w:rFonts w:ascii="Cambria" w:hAnsi="Cambria"/>
+                <w:sz w:val="24"/>
+                <w:szCs w:val="24"/>
+              </w:rPr>
+              <w:t>VietHT</w:t>
+            </w:r>
+            <w:proofErr w:type="spellEnd"/>
+            <w:r>
+              <w:rPr>
+                <w:rFonts w:ascii="Cambria" w:hAnsi="Cambria"/>
+                <w:sz w:val="24"/>
+                <w:szCs w:val="24"/>
+              </w:rPr>
+              <w:t xml:space="preserve">, </w:t>
+            </w:r>
+            <w:proofErr w:type="spellStart"/>
             <w:r>
               <w:rPr>
                 <w:rFonts w:ascii="Cambria" w:hAnsi="Cambria"/>
@@ -9507,6 +9852,7 @@
               </w:rPr>
               <w:t>LenTT</w:t>
             </w:r>
+            <w:proofErr w:type="spellEnd"/>
             <w:r>
               <w:rPr>
                 <w:rFonts w:ascii="Cambria" w:hAnsi="Cambria"/>
@@ -9515,6 +9861,7 @@
               </w:rPr>
               <w:t xml:space="preserve">, </w:t>
             </w:r>
+            <w:proofErr w:type="spellStart"/>
             <w:r>
               <w:rPr>
                 <w:rFonts w:ascii="Cambria" w:hAnsi="Cambria"/>
@@ -9523,6 +9870,7 @@
               </w:rPr>
               <w:t>DanhHC</w:t>
             </w:r>
+            <w:proofErr w:type="spellEnd"/>
           </w:p>
         </w:tc>
       </w:tr>
@@ -9629,6 +9977,7 @@
                 <w:szCs w:val="24"/>
               </w:rPr>
             </w:pPr>
+            <w:proofErr w:type="spellStart"/>
             <w:r>
               <w:rPr>
                 <w:rFonts w:ascii="Cambria" w:hAnsi="Cambria"/>
@@ -9636,8 +9985,36 @@
                 <w:szCs w:val="24"/>
               </w:rPr>
               <w:lastRenderedPageBreak/>
-              <w:t xml:space="preserve">SangPH, VietHT, </w:t>
-            </w:r>
+              <w:t>SangPH</w:t>
+            </w:r>
+            <w:proofErr w:type="spellEnd"/>
+            <w:r>
+              <w:rPr>
+                <w:rFonts w:ascii="Cambria" w:hAnsi="Cambria"/>
+                <w:sz w:val="24"/>
+                <w:szCs w:val="24"/>
+              </w:rPr>
+              <w:t xml:space="preserve">, </w:t>
+            </w:r>
+            <w:proofErr w:type="spellStart"/>
+            <w:r>
+              <w:rPr>
+                <w:rFonts w:ascii="Cambria" w:hAnsi="Cambria"/>
+                <w:sz w:val="24"/>
+                <w:szCs w:val="24"/>
+              </w:rPr>
+              <w:t>VietHT</w:t>
+            </w:r>
+            <w:proofErr w:type="spellEnd"/>
+            <w:r>
+              <w:rPr>
+                <w:rFonts w:ascii="Cambria" w:hAnsi="Cambria"/>
+                <w:sz w:val="24"/>
+                <w:szCs w:val="24"/>
+              </w:rPr>
+              <w:t xml:space="preserve">, </w:t>
+            </w:r>
+            <w:proofErr w:type="spellStart"/>
             <w:r>
               <w:rPr>
                 <w:rFonts w:ascii="Cambria" w:hAnsi="Cambria"/>
@@ -9647,14 +10024,25 @@
               <w:lastRenderedPageBreak/>
               <w:t>LenTT</w:t>
             </w:r>
-            <w:r>
-              <w:rPr>
-                <w:rFonts w:ascii="Cambria" w:hAnsi="Cambria"/>
-                <w:sz w:val="24"/>
-                <w:szCs w:val="24"/>
-              </w:rPr>
-              <w:t>, DanhHC</w:t>
-            </w:r>
+            <w:proofErr w:type="spellEnd"/>
+            <w:r>
+              <w:rPr>
+                <w:rFonts w:ascii="Cambria" w:hAnsi="Cambria"/>
+                <w:sz w:val="24"/>
+                <w:szCs w:val="24"/>
+              </w:rPr>
+              <w:t xml:space="preserve">, </w:t>
+            </w:r>
+            <w:proofErr w:type="spellStart"/>
+            <w:r>
+              <w:rPr>
+                <w:rFonts w:ascii="Cambria" w:hAnsi="Cambria"/>
+                <w:sz w:val="24"/>
+                <w:szCs w:val="24"/>
+              </w:rPr>
+              <w:t>DanhHC</w:t>
+            </w:r>
+            <w:proofErr w:type="spellEnd"/>
           </w:p>
         </w:tc>
       </w:tr>
@@ -9901,14 +10289,43 @@
                 <w:szCs w:val="24"/>
               </w:rPr>
             </w:pPr>
-            <w:r>
-              <w:rPr>
-                <w:rFonts w:ascii="Cambria" w:hAnsi="Cambria"/>
-                <w:sz w:val="24"/>
-                <w:szCs w:val="24"/>
-              </w:rPr>
-              <w:t xml:space="preserve">SangPH, VietHT, </w:t>
-            </w:r>
+            <w:proofErr w:type="spellStart"/>
+            <w:r>
+              <w:rPr>
+                <w:rFonts w:ascii="Cambria" w:hAnsi="Cambria"/>
+                <w:sz w:val="24"/>
+                <w:szCs w:val="24"/>
+              </w:rPr>
+              <w:t>SangPH</w:t>
+            </w:r>
+            <w:proofErr w:type="spellEnd"/>
+            <w:r>
+              <w:rPr>
+                <w:rFonts w:ascii="Cambria" w:hAnsi="Cambria"/>
+                <w:sz w:val="24"/>
+                <w:szCs w:val="24"/>
+              </w:rPr>
+              <w:t xml:space="preserve">, </w:t>
+            </w:r>
+            <w:proofErr w:type="spellStart"/>
+            <w:r>
+              <w:rPr>
+                <w:rFonts w:ascii="Cambria" w:hAnsi="Cambria"/>
+                <w:sz w:val="24"/>
+                <w:szCs w:val="24"/>
+              </w:rPr>
+              <w:t>VietHT</w:t>
+            </w:r>
+            <w:proofErr w:type="spellEnd"/>
+            <w:r>
+              <w:rPr>
+                <w:rFonts w:ascii="Cambria" w:hAnsi="Cambria"/>
+                <w:sz w:val="24"/>
+                <w:szCs w:val="24"/>
+              </w:rPr>
+              <w:t xml:space="preserve">, </w:t>
+            </w:r>
+            <w:proofErr w:type="spellStart"/>
             <w:r>
               <w:rPr>
                 <w:rFonts w:ascii="Cambria" w:hAnsi="Cambria"/>
@@ -9917,14 +10334,25 @@
               </w:rPr>
               <w:t>LenTT</w:t>
             </w:r>
-            <w:r>
-              <w:rPr>
-                <w:rFonts w:ascii="Cambria" w:hAnsi="Cambria"/>
-                <w:sz w:val="24"/>
-                <w:szCs w:val="24"/>
-              </w:rPr>
-              <w:t>, DanhHC</w:t>
-            </w:r>
+            <w:proofErr w:type="spellEnd"/>
+            <w:r>
+              <w:rPr>
+                <w:rFonts w:ascii="Cambria" w:hAnsi="Cambria"/>
+                <w:sz w:val="24"/>
+                <w:szCs w:val="24"/>
+              </w:rPr>
+              <w:t xml:space="preserve">, </w:t>
+            </w:r>
+            <w:proofErr w:type="spellStart"/>
+            <w:r>
+              <w:rPr>
+                <w:rFonts w:ascii="Cambria" w:hAnsi="Cambria"/>
+                <w:sz w:val="24"/>
+                <w:szCs w:val="24"/>
+              </w:rPr>
+              <w:t>DanhHC</w:t>
+            </w:r>
+            <w:proofErr w:type="spellEnd"/>
           </w:p>
         </w:tc>
       </w:tr>
@@ -10005,6 +10433,7 @@
                 <w:szCs w:val="24"/>
               </w:rPr>
             </w:pPr>
+            <w:proofErr w:type="spellStart"/>
             <w:r>
               <w:rPr>
                 <w:rFonts w:ascii="Cambria" w:hAnsi="Cambria"/>
@@ -10013,6 +10442,7 @@
               </w:rPr>
               <w:t>DanhHC</w:t>
             </w:r>
+            <w:proofErr w:type="spellEnd"/>
           </w:p>
         </w:tc>
       </w:tr>
@@ -10136,6 +10566,7 @@
                 <w:szCs w:val="24"/>
               </w:rPr>
             </w:pPr>
+            <w:proofErr w:type="spellStart"/>
             <w:r>
               <w:rPr>
                 <w:rFonts w:ascii="Cambria" w:hAnsi="Cambria"/>
@@ -10144,6 +10575,7 @@
               </w:rPr>
               <w:t>LenTT</w:t>
             </w:r>
+            <w:proofErr w:type="spellEnd"/>
           </w:p>
         </w:tc>
       </w:tr>
@@ -10232,6 +10664,7 @@
                 <w:szCs w:val="24"/>
               </w:rPr>
             </w:pPr>
+            <w:proofErr w:type="spellStart"/>
             <w:r>
               <w:rPr>
                 <w:rFonts w:ascii="Cambria" w:hAnsi="Cambria"/>
@@ -10240,6 +10673,7 @@
               </w:rPr>
               <w:t>SangPH</w:t>
             </w:r>
+            <w:proofErr w:type="spellEnd"/>
             <w:r>
               <w:rPr>
                 <w:rFonts w:ascii="Cambria" w:hAnsi="Cambria"/>
@@ -10248,6 +10682,7 @@
               </w:rPr>
               <w:t xml:space="preserve">, </w:t>
             </w:r>
+            <w:proofErr w:type="spellStart"/>
             <w:r>
               <w:rPr>
                 <w:rFonts w:ascii="Cambria" w:hAnsi="Cambria"/>
@@ -10256,6 +10691,7 @@
               </w:rPr>
               <w:t>VietHT</w:t>
             </w:r>
+            <w:proofErr w:type="spellEnd"/>
           </w:p>
         </w:tc>
       </w:tr>
@@ -10378,14 +10814,43 @@
                 <w:szCs w:val="24"/>
               </w:rPr>
             </w:pPr>
-            <w:r>
-              <w:rPr>
-                <w:rFonts w:ascii="Cambria" w:hAnsi="Cambria"/>
-                <w:sz w:val="24"/>
-                <w:szCs w:val="24"/>
-              </w:rPr>
-              <w:t xml:space="preserve">SangPH, VietHT, </w:t>
-            </w:r>
+            <w:proofErr w:type="spellStart"/>
+            <w:r>
+              <w:rPr>
+                <w:rFonts w:ascii="Cambria" w:hAnsi="Cambria"/>
+                <w:sz w:val="24"/>
+                <w:szCs w:val="24"/>
+              </w:rPr>
+              <w:t>SangPH</w:t>
+            </w:r>
+            <w:proofErr w:type="spellEnd"/>
+            <w:r>
+              <w:rPr>
+                <w:rFonts w:ascii="Cambria" w:hAnsi="Cambria"/>
+                <w:sz w:val="24"/>
+                <w:szCs w:val="24"/>
+              </w:rPr>
+              <w:t xml:space="preserve">, </w:t>
+            </w:r>
+            <w:proofErr w:type="spellStart"/>
+            <w:r>
+              <w:rPr>
+                <w:rFonts w:ascii="Cambria" w:hAnsi="Cambria"/>
+                <w:sz w:val="24"/>
+                <w:szCs w:val="24"/>
+              </w:rPr>
+              <w:t>VietHT</w:t>
+            </w:r>
+            <w:proofErr w:type="spellEnd"/>
+            <w:r>
+              <w:rPr>
+                <w:rFonts w:ascii="Cambria" w:hAnsi="Cambria"/>
+                <w:sz w:val="24"/>
+                <w:szCs w:val="24"/>
+              </w:rPr>
+              <w:t xml:space="preserve">, </w:t>
+            </w:r>
+            <w:proofErr w:type="spellStart"/>
             <w:r>
               <w:rPr>
                 <w:rFonts w:ascii="Cambria" w:hAnsi="Cambria"/>
@@ -10394,14 +10859,25 @@
               </w:rPr>
               <w:t>LenTT</w:t>
             </w:r>
-            <w:r>
-              <w:rPr>
-                <w:rFonts w:ascii="Cambria" w:hAnsi="Cambria"/>
-                <w:sz w:val="24"/>
-                <w:szCs w:val="24"/>
-              </w:rPr>
-              <w:t>, DanhHC</w:t>
-            </w:r>
+            <w:proofErr w:type="spellEnd"/>
+            <w:r>
+              <w:rPr>
+                <w:rFonts w:ascii="Cambria" w:hAnsi="Cambria"/>
+                <w:sz w:val="24"/>
+                <w:szCs w:val="24"/>
+              </w:rPr>
+              <w:t xml:space="preserve">, </w:t>
+            </w:r>
+            <w:proofErr w:type="spellStart"/>
+            <w:r>
+              <w:rPr>
+                <w:rFonts w:ascii="Cambria" w:hAnsi="Cambria"/>
+                <w:sz w:val="24"/>
+                <w:szCs w:val="24"/>
+              </w:rPr>
+              <w:t>DanhHC</w:t>
+            </w:r>
+            <w:proofErr w:type="spellEnd"/>
           </w:p>
         </w:tc>
       </w:tr>
@@ -10507,14 +10983,43 @@
                 <w:szCs w:val="24"/>
               </w:rPr>
             </w:pPr>
-            <w:r>
-              <w:rPr>
-                <w:rFonts w:ascii="Cambria" w:hAnsi="Cambria"/>
-                <w:sz w:val="24"/>
-                <w:szCs w:val="24"/>
-              </w:rPr>
-              <w:t xml:space="preserve">SangPH, VietHT, </w:t>
-            </w:r>
+            <w:proofErr w:type="spellStart"/>
+            <w:r>
+              <w:rPr>
+                <w:rFonts w:ascii="Cambria" w:hAnsi="Cambria"/>
+                <w:sz w:val="24"/>
+                <w:szCs w:val="24"/>
+              </w:rPr>
+              <w:t>SangPH</w:t>
+            </w:r>
+            <w:proofErr w:type="spellEnd"/>
+            <w:r>
+              <w:rPr>
+                <w:rFonts w:ascii="Cambria" w:hAnsi="Cambria"/>
+                <w:sz w:val="24"/>
+                <w:szCs w:val="24"/>
+              </w:rPr>
+              <w:t xml:space="preserve">, </w:t>
+            </w:r>
+            <w:proofErr w:type="spellStart"/>
+            <w:r>
+              <w:rPr>
+                <w:rFonts w:ascii="Cambria" w:hAnsi="Cambria"/>
+                <w:sz w:val="24"/>
+                <w:szCs w:val="24"/>
+              </w:rPr>
+              <w:t>VietHT</w:t>
+            </w:r>
+            <w:proofErr w:type="spellEnd"/>
+            <w:r>
+              <w:rPr>
+                <w:rFonts w:ascii="Cambria" w:hAnsi="Cambria"/>
+                <w:sz w:val="24"/>
+                <w:szCs w:val="24"/>
+              </w:rPr>
+              <w:t xml:space="preserve">, </w:t>
+            </w:r>
+            <w:proofErr w:type="spellStart"/>
             <w:r>
               <w:rPr>
                 <w:rFonts w:ascii="Cambria" w:hAnsi="Cambria"/>
@@ -10523,14 +11028,25 @@
               </w:rPr>
               <w:t>LenTT</w:t>
             </w:r>
-            <w:r>
-              <w:rPr>
-                <w:rFonts w:ascii="Cambria" w:hAnsi="Cambria"/>
-                <w:sz w:val="24"/>
-                <w:szCs w:val="24"/>
-              </w:rPr>
-              <w:t>, DanhHC</w:t>
-            </w:r>
+            <w:proofErr w:type="spellEnd"/>
+            <w:r>
+              <w:rPr>
+                <w:rFonts w:ascii="Cambria" w:hAnsi="Cambria"/>
+                <w:sz w:val="24"/>
+                <w:szCs w:val="24"/>
+              </w:rPr>
+              <w:t xml:space="preserve">, </w:t>
+            </w:r>
+            <w:proofErr w:type="spellStart"/>
+            <w:r>
+              <w:rPr>
+                <w:rFonts w:ascii="Cambria" w:hAnsi="Cambria"/>
+                <w:sz w:val="24"/>
+                <w:szCs w:val="24"/>
+              </w:rPr>
+              <w:t>DanhHC</w:t>
+            </w:r>
+            <w:proofErr w:type="spellEnd"/>
           </w:p>
         </w:tc>
       </w:tr>
@@ -10770,6 +11286,7 @@
                 <w:szCs w:val="24"/>
               </w:rPr>
             </w:pPr>
+            <w:proofErr w:type="spellStart"/>
             <w:r>
               <w:rPr>
                 <w:rFonts w:ascii="Cambria" w:hAnsi="Cambria"/>
@@ -10778,6 +11295,7 @@
               </w:rPr>
               <w:t>SangPH</w:t>
             </w:r>
+            <w:proofErr w:type="spellEnd"/>
           </w:p>
         </w:tc>
       </w:tr>
@@ -10867,6 +11385,7 @@
                 <w:szCs w:val="24"/>
               </w:rPr>
             </w:pPr>
+            <w:proofErr w:type="spellStart"/>
             <w:r>
               <w:rPr>
                 <w:rFonts w:ascii="Cambria" w:hAnsi="Cambria"/>
@@ -10875,6 +11394,7 @@
               </w:rPr>
               <w:t>SangPH</w:t>
             </w:r>
+            <w:proofErr w:type="spellEnd"/>
           </w:p>
         </w:tc>
       </w:tr>
@@ -10946,6 +11466,7 @@
                 <w:szCs w:val="24"/>
               </w:rPr>
             </w:pPr>
+            <w:proofErr w:type="spellStart"/>
             <w:r>
               <w:rPr>
                 <w:rFonts w:ascii="Cambria" w:hAnsi="Cambria"/>
@@ -10954,6 +11475,7 @@
               </w:rPr>
               <w:t>SangPH,VietHT</w:t>
             </w:r>
+            <w:proofErr w:type="spellEnd"/>
           </w:p>
         </w:tc>
       </w:tr>
@@ -11034,6 +11556,7 @@
                 <w:szCs w:val="24"/>
               </w:rPr>
             </w:pPr>
+            <w:proofErr w:type="spellStart"/>
             <w:r>
               <w:rPr>
                 <w:rFonts w:ascii="Cambria" w:hAnsi="Cambria"/>
@@ -11042,6 +11565,7 @@
               </w:rPr>
               <w:t>SangPH,VietHT</w:t>
             </w:r>
+            <w:proofErr w:type="spellEnd"/>
           </w:p>
         </w:tc>
       </w:tr>
@@ -11121,14 +11645,43 @@
                 <w:szCs w:val="24"/>
               </w:rPr>
             </w:pPr>
-            <w:r>
-              <w:rPr>
-                <w:rFonts w:ascii="Cambria" w:hAnsi="Cambria"/>
-                <w:sz w:val="24"/>
-                <w:szCs w:val="24"/>
-              </w:rPr>
-              <w:t xml:space="preserve">SangPH, VietHT, </w:t>
-            </w:r>
+            <w:proofErr w:type="spellStart"/>
+            <w:r>
+              <w:rPr>
+                <w:rFonts w:ascii="Cambria" w:hAnsi="Cambria"/>
+                <w:sz w:val="24"/>
+                <w:szCs w:val="24"/>
+              </w:rPr>
+              <w:t>SangPH</w:t>
+            </w:r>
+            <w:proofErr w:type="spellEnd"/>
+            <w:r>
+              <w:rPr>
+                <w:rFonts w:ascii="Cambria" w:hAnsi="Cambria"/>
+                <w:sz w:val="24"/>
+                <w:szCs w:val="24"/>
+              </w:rPr>
+              <w:t xml:space="preserve">, </w:t>
+            </w:r>
+            <w:proofErr w:type="spellStart"/>
+            <w:r>
+              <w:rPr>
+                <w:rFonts w:ascii="Cambria" w:hAnsi="Cambria"/>
+                <w:sz w:val="24"/>
+                <w:szCs w:val="24"/>
+              </w:rPr>
+              <w:t>VietHT</w:t>
+            </w:r>
+            <w:proofErr w:type="spellEnd"/>
+            <w:r>
+              <w:rPr>
+                <w:rFonts w:ascii="Cambria" w:hAnsi="Cambria"/>
+                <w:sz w:val="24"/>
+                <w:szCs w:val="24"/>
+              </w:rPr>
+              <w:t xml:space="preserve">, </w:t>
+            </w:r>
+            <w:proofErr w:type="spellStart"/>
             <w:r>
               <w:rPr>
                 <w:rFonts w:ascii="Cambria" w:hAnsi="Cambria"/>
@@ -11137,14 +11690,25 @@
               </w:rPr>
               <w:t>LenTT</w:t>
             </w:r>
-            <w:r>
-              <w:rPr>
-                <w:rFonts w:ascii="Cambria" w:hAnsi="Cambria"/>
-                <w:sz w:val="24"/>
-                <w:szCs w:val="24"/>
-              </w:rPr>
-              <w:t>, DanhHC</w:t>
-            </w:r>
+            <w:proofErr w:type="spellEnd"/>
+            <w:r>
+              <w:rPr>
+                <w:rFonts w:ascii="Cambria" w:hAnsi="Cambria"/>
+                <w:sz w:val="24"/>
+                <w:szCs w:val="24"/>
+              </w:rPr>
+              <w:t xml:space="preserve">, </w:t>
+            </w:r>
+            <w:proofErr w:type="spellStart"/>
+            <w:r>
+              <w:rPr>
+                <w:rFonts w:ascii="Cambria" w:hAnsi="Cambria"/>
+                <w:sz w:val="24"/>
+                <w:szCs w:val="24"/>
+              </w:rPr>
+              <w:t>DanhHC</w:t>
+            </w:r>
+            <w:proofErr w:type="spellEnd"/>
           </w:p>
         </w:tc>
       </w:tr>
@@ -11250,6 +11814,7 @@
                 <w:szCs w:val="24"/>
               </w:rPr>
             </w:pPr>
+            <w:proofErr w:type="spellStart"/>
             <w:r>
               <w:rPr>
                 <w:rFonts w:ascii="Cambria" w:hAnsi="Cambria"/>
@@ -11258,6 +11823,7 @@
               </w:rPr>
               <w:t>SangPH</w:t>
             </w:r>
+            <w:proofErr w:type="spellEnd"/>
           </w:p>
         </w:tc>
       </w:tr>
@@ -11530,14 +12096,43 @@
                 <w:szCs w:val="24"/>
               </w:rPr>
             </w:pPr>
-            <w:r>
-              <w:rPr>
-                <w:rFonts w:ascii="Cambria" w:hAnsi="Cambria"/>
-                <w:sz w:val="24"/>
-                <w:szCs w:val="24"/>
-              </w:rPr>
-              <w:t xml:space="preserve">SangPH, VietHT, </w:t>
-            </w:r>
+            <w:proofErr w:type="spellStart"/>
+            <w:r>
+              <w:rPr>
+                <w:rFonts w:ascii="Cambria" w:hAnsi="Cambria"/>
+                <w:sz w:val="24"/>
+                <w:szCs w:val="24"/>
+              </w:rPr>
+              <w:t>SangPH</w:t>
+            </w:r>
+            <w:proofErr w:type="spellEnd"/>
+            <w:r>
+              <w:rPr>
+                <w:rFonts w:ascii="Cambria" w:hAnsi="Cambria"/>
+                <w:sz w:val="24"/>
+                <w:szCs w:val="24"/>
+              </w:rPr>
+              <w:t xml:space="preserve">, </w:t>
+            </w:r>
+            <w:proofErr w:type="spellStart"/>
+            <w:r>
+              <w:rPr>
+                <w:rFonts w:ascii="Cambria" w:hAnsi="Cambria"/>
+                <w:sz w:val="24"/>
+                <w:szCs w:val="24"/>
+              </w:rPr>
+              <w:t>VietHT</w:t>
+            </w:r>
+            <w:proofErr w:type="spellEnd"/>
+            <w:r>
+              <w:rPr>
+                <w:rFonts w:ascii="Cambria" w:hAnsi="Cambria"/>
+                <w:sz w:val="24"/>
+                <w:szCs w:val="24"/>
+              </w:rPr>
+              <w:t xml:space="preserve">, </w:t>
+            </w:r>
+            <w:proofErr w:type="spellStart"/>
             <w:r>
               <w:rPr>
                 <w:rFonts w:ascii="Cambria" w:hAnsi="Cambria"/>
@@ -11546,14 +12141,25 @@
               </w:rPr>
               <w:t>LenTT</w:t>
             </w:r>
-            <w:r>
-              <w:rPr>
-                <w:rFonts w:ascii="Cambria" w:hAnsi="Cambria"/>
-                <w:sz w:val="24"/>
-                <w:szCs w:val="24"/>
-              </w:rPr>
-              <w:t>, DanhHC</w:t>
-            </w:r>
+            <w:proofErr w:type="spellEnd"/>
+            <w:r>
+              <w:rPr>
+                <w:rFonts w:ascii="Cambria" w:hAnsi="Cambria"/>
+                <w:sz w:val="24"/>
+                <w:szCs w:val="24"/>
+              </w:rPr>
+              <w:t xml:space="preserve">, </w:t>
+            </w:r>
+            <w:proofErr w:type="spellStart"/>
+            <w:r>
+              <w:rPr>
+                <w:rFonts w:ascii="Cambria" w:hAnsi="Cambria"/>
+                <w:sz w:val="24"/>
+                <w:szCs w:val="24"/>
+              </w:rPr>
+              <w:t>DanhHC</w:t>
+            </w:r>
+            <w:proofErr w:type="spellEnd"/>
           </w:p>
         </w:tc>
       </w:tr>
@@ -11650,6 +12256,7 @@
                 <w:szCs w:val="24"/>
               </w:rPr>
             </w:pPr>
+            <w:proofErr w:type="spellStart"/>
             <w:r>
               <w:rPr>
                 <w:rFonts w:ascii="Cambria" w:hAnsi="Cambria"/>
@@ -11658,6 +12265,7 @@
               </w:rPr>
               <w:t>LenTT</w:t>
             </w:r>
+            <w:proofErr w:type="spellEnd"/>
           </w:p>
         </w:tc>
       </w:tr>
@@ -11781,14 +12389,43 @@
                 <w:szCs w:val="24"/>
               </w:rPr>
             </w:pPr>
-            <w:r>
-              <w:rPr>
-                <w:rFonts w:ascii="Cambria" w:hAnsi="Cambria"/>
-                <w:sz w:val="24"/>
-                <w:szCs w:val="24"/>
-              </w:rPr>
-              <w:t xml:space="preserve">SangPH, VietHT, </w:t>
-            </w:r>
+            <w:proofErr w:type="spellStart"/>
+            <w:r>
+              <w:rPr>
+                <w:rFonts w:ascii="Cambria" w:hAnsi="Cambria"/>
+                <w:sz w:val="24"/>
+                <w:szCs w:val="24"/>
+              </w:rPr>
+              <w:t>SangPH</w:t>
+            </w:r>
+            <w:proofErr w:type="spellEnd"/>
+            <w:r>
+              <w:rPr>
+                <w:rFonts w:ascii="Cambria" w:hAnsi="Cambria"/>
+                <w:sz w:val="24"/>
+                <w:szCs w:val="24"/>
+              </w:rPr>
+              <w:t xml:space="preserve">, </w:t>
+            </w:r>
+            <w:proofErr w:type="spellStart"/>
+            <w:r>
+              <w:rPr>
+                <w:rFonts w:ascii="Cambria" w:hAnsi="Cambria"/>
+                <w:sz w:val="24"/>
+                <w:szCs w:val="24"/>
+              </w:rPr>
+              <w:t>VietHT</w:t>
+            </w:r>
+            <w:proofErr w:type="spellEnd"/>
+            <w:r>
+              <w:rPr>
+                <w:rFonts w:ascii="Cambria" w:hAnsi="Cambria"/>
+                <w:sz w:val="24"/>
+                <w:szCs w:val="24"/>
+              </w:rPr>
+              <w:t xml:space="preserve">, </w:t>
+            </w:r>
+            <w:proofErr w:type="spellStart"/>
             <w:r>
               <w:rPr>
                 <w:rFonts w:ascii="Cambria" w:hAnsi="Cambria"/>
@@ -11797,14 +12434,25 @@
               </w:rPr>
               <w:t>LenTT</w:t>
             </w:r>
-            <w:r>
-              <w:rPr>
-                <w:rFonts w:ascii="Cambria" w:hAnsi="Cambria"/>
-                <w:sz w:val="24"/>
-                <w:szCs w:val="24"/>
-              </w:rPr>
-              <w:t>, DanhHC</w:t>
-            </w:r>
+            <w:proofErr w:type="spellEnd"/>
+            <w:r>
+              <w:rPr>
+                <w:rFonts w:ascii="Cambria" w:hAnsi="Cambria"/>
+                <w:sz w:val="24"/>
+                <w:szCs w:val="24"/>
+              </w:rPr>
+              <w:t xml:space="preserve">, </w:t>
+            </w:r>
+            <w:proofErr w:type="spellStart"/>
+            <w:r>
+              <w:rPr>
+                <w:rFonts w:ascii="Cambria" w:hAnsi="Cambria"/>
+                <w:sz w:val="24"/>
+                <w:szCs w:val="24"/>
+              </w:rPr>
+              <w:t>DanhHC</w:t>
+            </w:r>
+            <w:proofErr w:type="spellEnd"/>
           </w:p>
         </w:tc>
       </w:tr>
@@ -11910,14 +12558,43 @@
                 <w:szCs w:val="24"/>
               </w:rPr>
             </w:pPr>
-            <w:r>
-              <w:rPr>
-                <w:rFonts w:ascii="Cambria" w:hAnsi="Cambria"/>
-                <w:sz w:val="24"/>
-                <w:szCs w:val="24"/>
-              </w:rPr>
-              <w:t xml:space="preserve">SangPH, VietHT, </w:t>
-            </w:r>
+            <w:proofErr w:type="spellStart"/>
+            <w:r>
+              <w:rPr>
+                <w:rFonts w:ascii="Cambria" w:hAnsi="Cambria"/>
+                <w:sz w:val="24"/>
+                <w:szCs w:val="24"/>
+              </w:rPr>
+              <w:t>SangPH</w:t>
+            </w:r>
+            <w:proofErr w:type="spellEnd"/>
+            <w:r>
+              <w:rPr>
+                <w:rFonts w:ascii="Cambria" w:hAnsi="Cambria"/>
+                <w:sz w:val="24"/>
+                <w:szCs w:val="24"/>
+              </w:rPr>
+              <w:t xml:space="preserve">, </w:t>
+            </w:r>
+            <w:proofErr w:type="spellStart"/>
+            <w:r>
+              <w:rPr>
+                <w:rFonts w:ascii="Cambria" w:hAnsi="Cambria"/>
+                <w:sz w:val="24"/>
+                <w:szCs w:val="24"/>
+              </w:rPr>
+              <w:t>VietHT</w:t>
+            </w:r>
+            <w:proofErr w:type="spellEnd"/>
+            <w:r>
+              <w:rPr>
+                <w:rFonts w:ascii="Cambria" w:hAnsi="Cambria"/>
+                <w:sz w:val="24"/>
+                <w:szCs w:val="24"/>
+              </w:rPr>
+              <w:t xml:space="preserve">, </w:t>
+            </w:r>
+            <w:proofErr w:type="spellStart"/>
             <w:r>
               <w:rPr>
                 <w:rFonts w:ascii="Cambria" w:hAnsi="Cambria"/>
@@ -11926,14 +12603,25 @@
               </w:rPr>
               <w:t>LenTT</w:t>
             </w:r>
-            <w:r>
-              <w:rPr>
-                <w:rFonts w:ascii="Cambria" w:hAnsi="Cambria"/>
-                <w:sz w:val="24"/>
-                <w:szCs w:val="24"/>
-              </w:rPr>
-              <w:t>, DanhHC</w:t>
-            </w:r>
+            <w:proofErr w:type="spellEnd"/>
+            <w:r>
+              <w:rPr>
+                <w:rFonts w:ascii="Cambria" w:hAnsi="Cambria"/>
+                <w:sz w:val="24"/>
+                <w:szCs w:val="24"/>
+              </w:rPr>
+              <w:t xml:space="preserve">, </w:t>
+            </w:r>
+            <w:proofErr w:type="spellStart"/>
+            <w:r>
+              <w:rPr>
+                <w:rFonts w:ascii="Cambria" w:hAnsi="Cambria"/>
+                <w:sz w:val="24"/>
+                <w:szCs w:val="24"/>
+              </w:rPr>
+              <w:t>DanhHC</w:t>
+            </w:r>
+            <w:proofErr w:type="spellEnd"/>
           </w:p>
         </w:tc>
       </w:tr>
@@ -12164,8 +12852,64 @@
           <w:sz w:val="24"/>
           <w:szCs w:val="24"/>
         </w:rPr>
-        <w:t>For variable’s name, use camel case. Eg: minValue, maxValue,…</w:t>
-      </w:r>
+        <w:t xml:space="preserve">For variable’s name, use camel case. </w:t>
+      </w:r>
+      <w:proofErr w:type="spellStart"/>
+      <w:r>
+        <w:rPr>
+          <w:rFonts w:ascii="Cambria" w:hAnsi="Cambria"/>
+          <w:sz w:val="24"/>
+          <w:szCs w:val="24"/>
+        </w:rPr>
+        <w:t>Eg</w:t>
+      </w:r>
+      <w:proofErr w:type="spellEnd"/>
+      <w:r>
+        <w:rPr>
+          <w:rFonts w:ascii="Cambria" w:hAnsi="Cambria"/>
+          <w:sz w:val="24"/>
+          <w:szCs w:val="24"/>
+        </w:rPr>
+        <w:t xml:space="preserve">: </w:t>
+      </w:r>
+      <w:proofErr w:type="spellStart"/>
+      <w:r>
+        <w:rPr>
+          <w:rFonts w:ascii="Cambria" w:hAnsi="Cambria"/>
+          <w:sz w:val="24"/>
+          <w:szCs w:val="24"/>
+        </w:rPr>
+        <w:t>minValue</w:t>
+      </w:r>
+      <w:proofErr w:type="spellEnd"/>
+      <w:r>
+        <w:rPr>
+          <w:rFonts w:ascii="Cambria" w:hAnsi="Cambria"/>
+          <w:sz w:val="24"/>
+          <w:szCs w:val="24"/>
+        </w:rPr>
+        <w:t xml:space="preserve">, </w:t>
+      </w:r>
+      <w:proofErr w:type="spellStart"/>
+      <w:r>
+        <w:rPr>
+          <w:rFonts w:ascii="Cambria" w:hAnsi="Cambria"/>
+          <w:sz w:val="24"/>
+          <w:szCs w:val="24"/>
+        </w:rPr>
+        <w:t>maxValue</w:t>
+      </w:r>
+      <w:proofErr w:type="spellEnd"/>
+      <w:proofErr w:type="gramStart"/>
+      <w:r>
+        <w:rPr>
+          <w:rFonts w:ascii="Cambria" w:hAnsi="Cambria"/>
+          <w:sz w:val="24"/>
+          <w:szCs w:val="24"/>
+        </w:rPr>
+        <w:t>,…</w:t>
+      </w:r>
+      <w:proofErr w:type="gramEnd"/>
     </w:p>
     <w:p>
       <w:pPr>
@@ -12204,24 +12948,64 @@
           <w:sz w:val="24"/>
           <w:szCs w:val="24"/>
         </w:rPr>
-        <w:t xml:space="preserve"> use pascal case. Eg: SearchProduct, </w:t>
-      </w:r>
+        <w:t xml:space="preserve"> use pascal case. </w:t>
+      </w:r>
+      <w:proofErr w:type="spellStart"/>
       <w:r>
         <w:rPr>
           <w:rFonts w:ascii="Cambria" w:hAnsi="Cambria"/>
           <w:sz w:val="24"/>
           <w:szCs w:val="24"/>
         </w:rPr>
-        <w:t>GetRecommendProduct</w:t>
-      </w:r>
+        <w:t>Eg</w:t>
+      </w:r>
+      <w:proofErr w:type="spellEnd"/>
       <w:r>
         <w:rPr>
           <w:rFonts w:ascii="Cambria" w:hAnsi="Cambria"/>
           <w:sz w:val="24"/>
           <w:szCs w:val="24"/>
         </w:rPr>
+        <w:t xml:space="preserve">: </w:t>
+      </w:r>
+      <w:proofErr w:type="spellStart"/>
+      <w:r>
+        <w:rPr>
+          <w:rFonts w:ascii="Cambria" w:hAnsi="Cambria"/>
+          <w:sz w:val="24"/>
+          <w:szCs w:val="24"/>
+        </w:rPr>
+        <w:t>SearchProduct</w:t>
+      </w:r>
+      <w:proofErr w:type="spellEnd"/>
+      <w:r>
+        <w:rPr>
+          <w:rFonts w:ascii="Cambria" w:hAnsi="Cambria"/>
+          <w:sz w:val="24"/>
+          <w:szCs w:val="24"/>
+        </w:rPr>
+        <w:t xml:space="preserve">, </w:t>
+      </w:r>
+      <w:proofErr w:type="spellStart"/>
+      <w:r>
+        <w:rPr>
+          <w:rFonts w:ascii="Cambria" w:hAnsi="Cambria"/>
+          <w:sz w:val="24"/>
+          <w:szCs w:val="24"/>
+        </w:rPr>
+        <w:t>GetRecommendProduct</w:t>
+      </w:r>
+      <w:proofErr w:type="spellEnd"/>
+      <w:proofErr w:type="gramStart"/>
+      <w:r>
+        <w:rPr>
+          <w:rFonts w:ascii="Cambria" w:hAnsi="Cambria"/>
+          <w:sz w:val="24"/>
+          <w:szCs w:val="24"/>
+        </w:rPr>
         <w:t>,…</w:t>
       </w:r>
+      <w:proofErr w:type="gramEnd"/>
     </w:p>
     <w:p>
       <w:pPr>
@@ -12697,7 +13481,7 @@
         <w:rFonts w:asciiTheme="majorHAnsi" w:eastAsiaTheme="majorEastAsia" w:hAnsiTheme="majorHAnsi" w:cstheme="majorBidi"/>
         <w:noProof/>
       </w:rPr>
-      <w:t>10</w:t>
+      <w:t>14</w:t>
     </w:r>
     <w:r>
       <w:rPr>
@@ -13778,7 +14562,7 @@
       <w:lvlText w:val="%1.%2.%3"/>
       <w:lvlJc w:val="left"/>
       <w:pPr>
-        <w:ind w:left="1980" w:hanging="720"/>
+        <w:ind w:left="4050" w:hanging="720"/>
       </w:pPr>
       <w:rPr>
         <w:rFonts w:hint="default"/>
@@ -14497,7 +15281,6 @@
       <w:spacing w:after="0" w:line="240" w:lineRule="auto"/>
     </w:pPr>
     <w:tblPr>
-      <w:tblInd w:w="0" w:type="dxa"/>
       <w:tblBorders>
         <w:top w:val="single" w:sz="4" w:space="0" w:color="auto"/>
         <w:left w:val="single" w:sz="4" w:space="0" w:color="auto"/>
@@ -14506,12 +15289,6 @@
         <w:insideH w:val="single" w:sz="4" w:space="0" w:color="auto"/>
         <w:insideV w:val="single" w:sz="4" w:space="0" w:color="auto"/>
       </w:tblBorders>
-      <w:tblCellMar>
-        <w:top w:w="0" w:type="dxa"/>
-        <w:left w:w="108" w:type="dxa"/>
-        <w:bottom w:w="0" w:type="dxa"/>
-        <w:right w:w="108" w:type="dxa"/>
-      </w:tblCellMar>
     </w:tblPr>
   </w:style>
   <w:style w:type="paragraph" w:styleId="Header">
@@ -14693,7 +15470,6 @@
     <w:tblPr>
       <w:tblStyleRowBandSize w:val="1"/>
       <w:tblStyleColBandSize w:val="1"/>
-      <w:tblInd w:w="0" w:type="dxa"/>
       <w:tblBorders>
         <w:top w:val="single" w:sz="8" w:space="0" w:color="000000" w:themeColor="text1"/>
         <w:left w:val="single" w:sz="8" w:space="0" w:color="000000" w:themeColor="text1"/>
@@ -14702,12 +15478,6 @@
         <w:insideH w:val="single" w:sz="8" w:space="0" w:color="000000" w:themeColor="text1"/>
         <w:insideV w:val="single" w:sz="8" w:space="0" w:color="000000" w:themeColor="text1"/>
       </w:tblBorders>
-      <w:tblCellMar>
-        <w:top w:w="0" w:type="dxa"/>
-        <w:left w:w="108" w:type="dxa"/>
-        <w:bottom w:w="0" w:type="dxa"/>
-        <w:right w:w="108" w:type="dxa"/>
-      </w:tblCellMar>
     </w:tblPr>
     <w:tblStylePr w:type="firstRow">
       <w:pPr>
@@ -15319,7 +16089,6 @@
       <w:spacing w:after="0" w:line="240" w:lineRule="auto"/>
     </w:pPr>
     <w:tblPr>
-      <w:tblInd w:w="0" w:type="dxa"/>
       <w:tblBorders>
         <w:top w:val="single" w:sz="4" w:space="0" w:color="auto"/>
         <w:left w:val="single" w:sz="4" w:space="0" w:color="auto"/>
@@ -15328,12 +16097,6 @@
         <w:insideH w:val="single" w:sz="4" w:space="0" w:color="auto"/>
         <w:insideV w:val="single" w:sz="4" w:space="0" w:color="auto"/>
       </w:tblBorders>
-      <w:tblCellMar>
-        <w:top w:w="0" w:type="dxa"/>
-        <w:left w:w="108" w:type="dxa"/>
-        <w:bottom w:w="0" w:type="dxa"/>
-        <w:right w:w="108" w:type="dxa"/>
-      </w:tblCellMar>
     </w:tblPr>
   </w:style>
   <w:style w:type="paragraph" w:styleId="Header">
@@ -15515,7 +16278,6 @@
     <w:tblPr>
       <w:tblStyleRowBandSize w:val="1"/>
       <w:tblStyleColBandSize w:val="1"/>
-      <w:tblInd w:w="0" w:type="dxa"/>
       <w:tblBorders>
         <w:top w:val="single" w:sz="8" w:space="0" w:color="000000" w:themeColor="text1"/>
         <w:left w:val="single" w:sz="8" w:space="0" w:color="000000" w:themeColor="text1"/>
@@ -15524,12 +16286,6 @@
         <w:insideH w:val="single" w:sz="8" w:space="0" w:color="000000" w:themeColor="text1"/>
         <w:insideV w:val="single" w:sz="8" w:space="0" w:color="000000" w:themeColor="text1"/>
       </w:tblBorders>
-      <w:tblCellMar>
-        <w:top w:w="0" w:type="dxa"/>
-        <w:left w:w="108" w:type="dxa"/>
-        <w:bottom w:w="0" w:type="dxa"/>
-        <w:right w:w="108" w:type="dxa"/>
-      </w:tblCellMar>
     </w:tblPr>
     <w:tblStylePr w:type="firstRow">
       <w:pPr>
@@ -16084,7 +16840,7 @@
 </file>
 
 <file path=customXml/itemProps1.xml><?xml version="1.0" encoding="utf-8"?>
-<ds:datastoreItem xmlns:ds="http://schemas.openxmlformats.org/officeDocument/2006/customXml" ds:itemID="{89066513-F5FD-42EF-BF03-4B2629F79F1D}">
+<ds:datastoreItem xmlns:ds="http://schemas.openxmlformats.org/officeDocument/2006/customXml" ds:itemID="{68FA9FD1-DB66-4F4B-8102-6FFAE2C36BC5}">
   <ds:schemaRefs>
     <ds:schemaRef ds:uri="http://schemas.openxmlformats.org/officeDocument/2006/bibliography"/>
   </ds:schemaRefs>

</xml_diff>